<commit_message>
edit + update step1-basic
</commit_message>
<xml_diff>
--- a/Thu_Huong/Thực tập.docx
+++ b/Thu_Huong/Thực tập.docx
@@ -12,154 +12,256 @@
         <w:rPr>
           <w:color w:val="FF0000"/>
         </w:rPr>
+        <w:t>17</w:t>
+      </w:r>
+      <w:r>
+        <w:rPr>
+          <w:color w:val="FF0000"/>
+        </w:rPr>
+        <w:t>/2/2020</w:t>
+      </w:r>
+    </w:p>
+    <w:p>
+      <w:pPr>
+        <w:rPr>
+          <w:color w:val="FF0000"/>
+        </w:rPr>
+      </w:pPr>
+      <w:r>
+        <w:rPr>
+          <w:color w:val="FF0000"/>
+        </w:rPr>
+        <w:t>Căn giữa: Sử dụng thuộc tính</w:t>
+      </w:r>
+    </w:p>
+    <w:p>
+      <w:pPr>
+        <w:rPr>
+          <w:color w:val="FF0000"/>
+        </w:rPr>
+      </w:pPr>
+      <w:r>
+        <w:rPr>
+          <w:color w:val="FF0000"/>
+        </w:rPr>
+        <w:tab/>
+        <w:t>Display: flex;</w:t>
+      </w:r>
+    </w:p>
+    <w:p>
+      <w:pPr>
+        <w:rPr>
+          <w:color w:val="FF0000"/>
+        </w:rPr>
+      </w:pPr>
+      <w:r>
+        <w:rPr>
+          <w:color w:val="FF0000"/>
+        </w:rPr>
+        <w:tab/>
+        <w:t>Align-items: center // Căn box giữa theo chiều dọc</w:t>
+      </w:r>
+    </w:p>
+    <w:p>
+      <w:pPr>
+        <w:rPr>
+          <w:color w:val="FF0000"/>
+        </w:rPr>
+      </w:pPr>
+      <w:r>
+        <w:rPr>
+          <w:color w:val="FF0000"/>
+        </w:rPr>
+        <w:tab/>
+        <w:t>Justify-content: center // Căn box giữa theo chiều ngang</w:t>
+      </w:r>
+    </w:p>
+    <w:p>
+      <w:pPr>
+        <w:rPr>
+          <w:color w:val="FF0000"/>
+        </w:rPr>
+      </w:pPr>
+      <w:r>
+        <w:rPr>
+          <w:color w:val="FF0000"/>
+        </w:rPr>
+        <w:t xml:space="preserve">Làm menu: Chú ý căn từ thằng nhỏ nhất ra ngoài </w:t>
+      </w:r>
+      <w:r>
+        <w:rPr>
+          <w:color w:val="FF0000"/>
+        </w:rPr>
+        <w:t>(căn thằng a trước)</w:t>
+      </w:r>
+    </w:p>
+    <w:p>
+      <w:pPr>
+        <w:rPr>
+          <w:color w:val="FF0000"/>
+        </w:rPr>
+      </w:pPr>
+      <w:r>
+        <w:rPr>
+          <w:color w:val="FF0000"/>
+        </w:rPr>
+        <w:t>Thay đổi màu sắc: Linear-gradient(direction, color-stop1, color-stop2)</w:t>
+      </w:r>
+    </w:p>
+    <w:p>
+      <w:pPr>
+        <w:rPr>
+          <w:color w:val="FF0000"/>
+        </w:rPr>
+      </w:pPr>
+      <w:r>
+        <w:rPr>
+          <w:color w:val="FF0000"/>
+        </w:rPr>
+        <w:t>Cách sử dụng Sass:</w:t>
+      </w:r>
+    </w:p>
+    <w:p>
+      <w:pPr>
+        <w:rPr>
+          <w:color w:val="FF0000"/>
+        </w:rPr>
+      </w:pPr>
+      <w:r>
+        <w:rPr>
+          <w:color w:val="FF0000"/>
+        </w:rPr>
+        <w:tab/>
+        <w:t>+ sử dụng khối</w:t>
+      </w:r>
+    </w:p>
+    <w:p>
+      <w:pPr>
+        <w:rPr>
+          <w:color w:val="FF0000"/>
+        </w:rPr>
+      </w:pPr>
+      <w:r>
+        <w:rPr>
+          <w:color w:val="FF0000"/>
+        </w:rPr>
+        <w:tab/>
+        <w:t>+ Sử dụng biến</w:t>
+      </w:r>
+    </w:p>
+    <w:p>
+      <w:pPr>
+        <w:rPr>
+          <w:color w:val="FF0000"/>
+        </w:rPr>
+      </w:pPr>
+      <w:r>
+        <w:rPr>
+          <w:color w:val="FF0000"/>
+        </w:rPr>
+        <w:tab/>
+        <w:t xml:space="preserve">+ Import </w:t>
+      </w:r>
+    </w:p>
+    <w:p>
+      <w:pPr>
+        <w:rPr>
+          <w:color w:val="FF0000"/>
+        </w:rPr>
+      </w:pPr>
+      <w:r>
+        <w:rPr>
+          <w:color w:val="FF0000"/>
+        </w:rPr>
+        <w:tab/>
+        <w:t>+ Extend</w:t>
+      </w:r>
+    </w:p>
+    <w:p>
+      <w:pPr>
+        <w:rPr>
+          <w:color w:val="FF0000"/>
+        </w:rPr>
+      </w:pPr>
+      <w:r>
+        <w:rPr>
+          <w:color w:val="FF0000"/>
+        </w:rPr>
         <w:t>18/2/2020</w:t>
       </w:r>
+    </w:p>
+    <w:p>
+      <w:r>
+        <w:t>ul li {</w:t>
+      </w:r>
+    </w:p>
+    <w:p>
+      <w:r>
+        <w:tab/>
+      </w:r>
+      <w:r>
+        <w:tab/>
+      </w:r>
+      <w:r>
+        <w:tab/>
+      </w:r>
       <w:bookmarkStart w:id="0" w:name="_GoBack"/>
-      <w:bookmarkEnd w:id="0"/>
-    </w:p>
-    <w:p>
-      <w:pPr>
-        <w:rPr>
-          <w:color w:val="FF0000"/>
-        </w:rPr>
-      </w:pPr>
-      <w:r>
-        <w:rPr>
-          <w:color w:val="FF0000"/>
-        </w:rPr>
-        <w:t>Căn giữa: Sử dụng thuộc tính</w:t>
-      </w:r>
-    </w:p>
-    <w:p>
-      <w:pPr>
-        <w:rPr>
-          <w:color w:val="FF0000"/>
-        </w:rPr>
-      </w:pPr>
-      <w:r>
-        <w:rPr>
-          <w:color w:val="FF0000"/>
-        </w:rPr>
-        <w:tab/>
-        <w:t>Display: flex;</w:t>
-      </w:r>
-    </w:p>
-    <w:p>
-      <w:pPr>
-        <w:rPr>
-          <w:color w:val="FF0000"/>
-        </w:rPr>
-      </w:pPr>
-      <w:r>
-        <w:rPr>
-          <w:color w:val="FF0000"/>
-        </w:rPr>
-        <w:tab/>
-        <w:t>Align-items: center // Căn box giữa theo chiều dọc</w:t>
-      </w:r>
-    </w:p>
-    <w:p>
-      <w:pPr>
-        <w:rPr>
-          <w:color w:val="FF0000"/>
-        </w:rPr>
-      </w:pPr>
-      <w:r>
-        <w:rPr>
-          <w:color w:val="FF0000"/>
-        </w:rPr>
-        <w:tab/>
-        <w:t>Justify-content: center // Căn box giữa theo chiều ngang</w:t>
-      </w:r>
-    </w:p>
-    <w:p>
-      <w:pPr>
-        <w:rPr>
-          <w:color w:val="FF0000"/>
-        </w:rPr>
-      </w:pPr>
-      <w:r>
-        <w:rPr>
-          <w:color w:val="FF0000"/>
-        </w:rPr>
-        <w:t xml:space="preserve">Làm menu: Chú ý căn từ thằng nhỏ nhất ra ngoài </w:t>
-      </w:r>
-    </w:p>
-    <w:p>
-      <w:pPr>
-        <w:rPr>
-          <w:color w:val="FF0000"/>
-        </w:rPr>
-      </w:pPr>
-      <w:r>
-        <w:rPr>
-          <w:color w:val="FF0000"/>
-        </w:rPr>
-        <w:t>Thay đổi màu sắc: Linear-gradient(direction, color-stop1, color-stop2)</w:t>
-      </w:r>
-    </w:p>
-    <w:p>
-      <w:pPr>
-        <w:rPr>
-          <w:color w:val="FF0000"/>
-        </w:rPr>
-      </w:pPr>
-      <w:r>
-        <w:rPr>
-          <w:color w:val="FF0000"/>
-        </w:rPr>
-        <w:t>Cách sử dụng Sass:</w:t>
-      </w:r>
-    </w:p>
-    <w:p>
-      <w:pPr>
-        <w:rPr>
-          <w:color w:val="FF0000"/>
-        </w:rPr>
-      </w:pPr>
-      <w:r>
-        <w:rPr>
-          <w:color w:val="FF0000"/>
-        </w:rPr>
-        <w:tab/>
-        <w:t>+ sử dụng khối</w:t>
-      </w:r>
-    </w:p>
-    <w:p>
-      <w:pPr>
-        <w:rPr>
-          <w:color w:val="FF0000"/>
-        </w:rPr>
-      </w:pPr>
-      <w:r>
-        <w:rPr>
-          <w:color w:val="FF0000"/>
-        </w:rPr>
-        <w:tab/>
-        <w:t>+ Sử dụng biến</w:t>
-      </w:r>
-    </w:p>
-    <w:p>
-      <w:pPr>
-        <w:rPr>
-          <w:color w:val="FF0000"/>
-        </w:rPr>
-      </w:pPr>
-      <w:r>
-        <w:rPr>
-          <w:color w:val="FF0000"/>
-        </w:rPr>
-        <w:tab/>
-        <w:t xml:space="preserve">+ Import </w:t>
-      </w:r>
-    </w:p>
-    <w:p>
-      <w:r>
-        <w:rPr>
-          <w:color w:val="FF0000"/>
-        </w:rPr>
-        <w:tab/>
-        <w:t>+ Extend</w:t>
+      <w:r>
+        <w:t>background-image: url('img/list_short_link.png');</w:t>
+      </w:r>
+    </w:p>
+    <w:p>
+      <w:r>
+        <w:tab/>
+      </w:r>
+      <w:r>
+        <w:tab/>
+      </w:r>
+      <w:r>
+        <w:tab/>
+        <w:t>background-size: 18px;</w:t>
+      </w:r>
+    </w:p>
+    <w:p>
+      <w:r>
+        <w:tab/>
+      </w:r>
+      <w:r>
+        <w:tab/>
+      </w:r>
+      <w:r>
+        <w:tab/>
+        <w:t>background-repeat: no-repeat;</w:t>
+      </w:r>
+    </w:p>
+    <w:p>
+      <w:r>
+        <w:tab/>
+      </w:r>
+      <w:r>
+        <w:tab/>
+      </w:r>
+      <w:r>
+        <w:tab/>
+        <w:t>background-position: 0px 8px;</w:t>
+      </w:r>
+    </w:p>
+    <w:p>
+      <w:r>
+        <w:tab/>
+      </w:r>
+      <w:r>
+        <w:tab/>
+      </w:r>
+      <w:r>
+        <w:tab/>
+        <w:t>padding-left: 23px;</w:t>
+      </w:r>
+    </w:p>
+    <w:bookmarkEnd w:id="0"/>
+    <w:p>
+      <w:r>
+        <w:t>}</w:t>
       </w:r>
     </w:p>
     <w:sectPr>
@@ -594,6 +696,24 @@
     <w:semiHidden/>
     <w:unhideWhenUsed/>
   </w:style>
+  <w:style w:type="paragraph" w:styleId="Date">
+    <w:name w:val="Date"/>
+    <w:basedOn w:val="Normal"/>
+    <w:next w:val="Normal"/>
+    <w:link w:val="DateChar"/>
+    <w:uiPriority w:val="99"/>
+    <w:semiHidden/>
+    <w:unhideWhenUsed/>
+    <w:rsid w:val="00501ED6"/>
+  </w:style>
+  <w:style w:type="character" w:customStyle="1" w:styleId="DateChar">
+    <w:name w:val="Date Char"/>
+    <w:basedOn w:val="DefaultParagraphFont"/>
+    <w:link w:val="Date"/>
+    <w:uiPriority w:val="99"/>
+    <w:semiHidden/>
+    <w:rsid w:val="00501ED6"/>
+  </w:style>
 </w:styles>
 </file>
 

</xml_diff>

<commit_message>
edit + update file news category.html
</commit_message>
<xml_diff>
--- a/Thu_Huong/Thực tập.docx
+++ b/Thu_Huong/Thực tập.docx
@@ -24,6 +24,162 @@
     <w:p>
       <w:pPr>
         <w:rPr>
+          <w:color w:val="0D0D0D" w:themeColor="text1" w:themeTint="F2"/>
+        </w:rPr>
+      </w:pPr>
+      <w:r>
+        <w:rPr>
+          <w:color w:val="0D0D0D" w:themeColor="text1" w:themeTint="F2"/>
+        </w:rPr>
+        <w:t>Căn giữa: Sử dụng thuộc tính</w:t>
+      </w:r>
+    </w:p>
+    <w:p>
+      <w:pPr>
+        <w:rPr>
+          <w:color w:val="0D0D0D" w:themeColor="text1" w:themeTint="F2"/>
+        </w:rPr>
+      </w:pPr>
+      <w:r>
+        <w:rPr>
+          <w:color w:val="0D0D0D" w:themeColor="text1" w:themeTint="F2"/>
+        </w:rPr>
+        <w:tab/>
+        <w:t>Display: flex;</w:t>
+      </w:r>
+    </w:p>
+    <w:p>
+      <w:pPr>
+        <w:rPr>
+          <w:color w:val="0D0D0D" w:themeColor="text1" w:themeTint="F2"/>
+        </w:rPr>
+      </w:pPr>
+      <w:r>
+        <w:rPr>
+          <w:color w:val="0D0D0D" w:themeColor="text1" w:themeTint="F2"/>
+        </w:rPr>
+        <w:tab/>
+        <w:t>Align-items: center // Căn box giữa theo chiều dọc</w:t>
+      </w:r>
+    </w:p>
+    <w:p>
+      <w:pPr>
+        <w:rPr>
+          <w:color w:val="0D0D0D" w:themeColor="text1" w:themeTint="F2"/>
+        </w:rPr>
+      </w:pPr>
+      <w:r>
+        <w:rPr>
+          <w:color w:val="0D0D0D" w:themeColor="text1" w:themeTint="F2"/>
+        </w:rPr>
+        <w:tab/>
+        <w:t>Justify-content: center // Căn box giữa theo chiều ngang</w:t>
+      </w:r>
+    </w:p>
+    <w:p>
+      <w:pPr>
+        <w:rPr>
+          <w:color w:val="0D0D0D" w:themeColor="text1" w:themeTint="F2"/>
+        </w:rPr>
+      </w:pPr>
+      <w:r>
+        <w:rPr>
+          <w:color w:val="0D0D0D" w:themeColor="text1" w:themeTint="F2"/>
+        </w:rPr>
+        <w:t xml:space="preserve">Làm menu: Chú ý căn từ thằng nhỏ nhất ra ngoài </w:t>
+      </w:r>
+      <w:r>
+        <w:rPr>
+          <w:color w:val="0D0D0D" w:themeColor="text1" w:themeTint="F2"/>
+        </w:rPr>
+        <w:t>(căn thằng a trước)</w:t>
+      </w:r>
+    </w:p>
+    <w:p>
+      <w:pPr>
+        <w:rPr>
+          <w:color w:val="0D0D0D" w:themeColor="text1" w:themeTint="F2"/>
+        </w:rPr>
+      </w:pPr>
+      <w:r>
+        <w:rPr>
+          <w:color w:val="0D0D0D" w:themeColor="text1" w:themeTint="F2"/>
+        </w:rPr>
+        <w:t>Thay đổi màu sắc: Linear-gradient(direction, color-stop1, color-stop2)</w:t>
+      </w:r>
+    </w:p>
+    <w:p>
+      <w:pPr>
+        <w:rPr>
+          <w:color w:val="0D0D0D" w:themeColor="text1" w:themeTint="F2"/>
+        </w:rPr>
+      </w:pPr>
+      <w:r>
+        <w:rPr>
+          <w:color w:val="0D0D0D" w:themeColor="text1" w:themeTint="F2"/>
+        </w:rPr>
+        <w:t>Cách sử dụng Sass:</w:t>
+      </w:r>
+    </w:p>
+    <w:p>
+      <w:pPr>
+        <w:rPr>
+          <w:color w:val="0D0D0D" w:themeColor="text1" w:themeTint="F2"/>
+        </w:rPr>
+      </w:pPr>
+      <w:r>
+        <w:rPr>
+          <w:color w:val="0D0D0D" w:themeColor="text1" w:themeTint="F2"/>
+        </w:rPr>
+        <w:tab/>
+        <w:t>+ sử dụng khối</w:t>
+      </w:r>
+    </w:p>
+    <w:p>
+      <w:pPr>
+        <w:rPr>
+          <w:color w:val="0D0D0D" w:themeColor="text1" w:themeTint="F2"/>
+        </w:rPr>
+      </w:pPr>
+      <w:r>
+        <w:rPr>
+          <w:color w:val="0D0D0D" w:themeColor="text1" w:themeTint="F2"/>
+        </w:rPr>
+        <w:tab/>
+        <w:t>+ Sử dụng biến</w:t>
+      </w:r>
+    </w:p>
+    <w:p>
+      <w:pPr>
+        <w:rPr>
+          <w:color w:val="0D0D0D" w:themeColor="text1" w:themeTint="F2"/>
+        </w:rPr>
+      </w:pPr>
+      <w:r>
+        <w:rPr>
+          <w:color w:val="0D0D0D" w:themeColor="text1" w:themeTint="F2"/>
+        </w:rPr>
+        <w:tab/>
+        <w:t xml:space="preserve">+ Import </w:t>
+      </w:r>
+    </w:p>
+    <w:p>
+      <w:pPr>
+        <w:rPr>
+          <w:color w:val="0D0D0D" w:themeColor="text1" w:themeTint="F2"/>
+        </w:rPr>
+      </w:pPr>
+      <w:r>
+        <w:rPr>
+          <w:color w:val="0D0D0D" w:themeColor="text1" w:themeTint="F2"/>
+        </w:rPr>
+        <w:tab/>
+        <w:t>+ Extend</w:t>
+      </w:r>
+    </w:p>
+    <w:p>
+      <w:pPr>
+        <w:rPr>
           <w:color w:val="FF0000"/>
         </w:rPr>
       </w:pPr>
@@ -31,162 +187,6 @@
         <w:rPr>
           <w:color w:val="FF0000"/>
         </w:rPr>
-        <w:t>Căn giữa: Sử dụng thuộc tính</w:t>
-      </w:r>
-    </w:p>
-    <w:p>
-      <w:pPr>
-        <w:rPr>
-          <w:color w:val="FF0000"/>
-        </w:rPr>
-      </w:pPr>
-      <w:r>
-        <w:rPr>
-          <w:color w:val="FF0000"/>
-        </w:rPr>
-        <w:tab/>
-        <w:t>Display: flex;</w:t>
-      </w:r>
-    </w:p>
-    <w:p>
-      <w:pPr>
-        <w:rPr>
-          <w:color w:val="FF0000"/>
-        </w:rPr>
-      </w:pPr>
-      <w:r>
-        <w:rPr>
-          <w:color w:val="FF0000"/>
-        </w:rPr>
-        <w:tab/>
-        <w:t>Align-items: center // Căn box giữa theo chiều dọc</w:t>
-      </w:r>
-    </w:p>
-    <w:p>
-      <w:pPr>
-        <w:rPr>
-          <w:color w:val="FF0000"/>
-        </w:rPr>
-      </w:pPr>
-      <w:r>
-        <w:rPr>
-          <w:color w:val="FF0000"/>
-        </w:rPr>
-        <w:tab/>
-        <w:t>Justify-content: center // Căn box giữa theo chiều ngang</w:t>
-      </w:r>
-    </w:p>
-    <w:p>
-      <w:pPr>
-        <w:rPr>
-          <w:color w:val="FF0000"/>
-        </w:rPr>
-      </w:pPr>
-      <w:r>
-        <w:rPr>
-          <w:color w:val="FF0000"/>
-        </w:rPr>
-        <w:t xml:space="preserve">Làm menu: Chú ý căn từ thằng nhỏ nhất ra ngoài </w:t>
-      </w:r>
-      <w:r>
-        <w:rPr>
-          <w:color w:val="FF0000"/>
-        </w:rPr>
-        <w:t>(căn thằng a trước)</w:t>
-      </w:r>
-    </w:p>
-    <w:p>
-      <w:pPr>
-        <w:rPr>
-          <w:color w:val="FF0000"/>
-        </w:rPr>
-      </w:pPr>
-      <w:r>
-        <w:rPr>
-          <w:color w:val="FF0000"/>
-        </w:rPr>
-        <w:t>Thay đổi màu sắc: Linear-gradient(direction, color-stop1, color-stop2)</w:t>
-      </w:r>
-    </w:p>
-    <w:p>
-      <w:pPr>
-        <w:rPr>
-          <w:color w:val="FF0000"/>
-        </w:rPr>
-      </w:pPr>
-      <w:r>
-        <w:rPr>
-          <w:color w:val="FF0000"/>
-        </w:rPr>
-        <w:t>Cách sử dụng Sass:</w:t>
-      </w:r>
-    </w:p>
-    <w:p>
-      <w:pPr>
-        <w:rPr>
-          <w:color w:val="FF0000"/>
-        </w:rPr>
-      </w:pPr>
-      <w:r>
-        <w:rPr>
-          <w:color w:val="FF0000"/>
-        </w:rPr>
-        <w:tab/>
-        <w:t>+ sử dụng khối</w:t>
-      </w:r>
-    </w:p>
-    <w:p>
-      <w:pPr>
-        <w:rPr>
-          <w:color w:val="FF0000"/>
-        </w:rPr>
-      </w:pPr>
-      <w:r>
-        <w:rPr>
-          <w:color w:val="FF0000"/>
-        </w:rPr>
-        <w:tab/>
-        <w:t>+ Sử dụng biến</w:t>
-      </w:r>
-    </w:p>
-    <w:p>
-      <w:pPr>
-        <w:rPr>
-          <w:color w:val="FF0000"/>
-        </w:rPr>
-      </w:pPr>
-      <w:r>
-        <w:rPr>
-          <w:color w:val="FF0000"/>
-        </w:rPr>
-        <w:tab/>
-        <w:t xml:space="preserve">+ Import </w:t>
-      </w:r>
-    </w:p>
-    <w:p>
-      <w:pPr>
-        <w:rPr>
-          <w:color w:val="FF0000"/>
-        </w:rPr>
-      </w:pPr>
-      <w:r>
-        <w:rPr>
-          <w:color w:val="FF0000"/>
-        </w:rPr>
-        <w:tab/>
-        <w:t>+ Extend</w:t>
-      </w:r>
-    </w:p>
-    <w:p>
-      <w:pPr>
-        <w:rPr>
-          <w:color w:val="FF0000"/>
-        </w:rPr>
-      </w:pPr>
-      <w:r>
-        <w:rPr>
-          <w:color w:val="FF0000"/>
-        </w:rPr>
         <w:t>18/2/2020</w:t>
       </w:r>
     </w:p>
@@ -200,68 +200,111 @@
         <w:tab/>
       </w:r>
       <w:r>
-        <w:tab/>
-      </w:r>
-      <w:r>
-        <w:tab/>
+        <w:t>background-image: url('img/list_short_link.png');</w:t>
+      </w:r>
+    </w:p>
+    <w:p>
+      <w:r>
+        <w:tab/>
+      </w:r>
+      <w:r>
+        <w:t>background-size: 18px;</w:t>
+      </w:r>
+    </w:p>
+    <w:p>
+      <w:r>
+        <w:tab/>
+      </w:r>
+      <w:r>
+        <w:t>background-repeat: no-repeat;</w:t>
+      </w:r>
+    </w:p>
+    <w:p>
+      <w:r>
+        <w:tab/>
+        <w:t>background-position: 0px 8px;</w:t>
+      </w:r>
+    </w:p>
+    <w:p>
+      <w:r>
+        <w:tab/>
+      </w:r>
+      <w:r>
+        <w:t>padding-left: 23px;</w:t>
+      </w:r>
+    </w:p>
+    <w:p>
+      <w:r>
+        <w:t>}</w:t>
+      </w:r>
+    </w:p>
+    <w:p>
+      <w:r>
+        <w:t>20/2/2020</w:t>
+      </w:r>
+    </w:p>
+    <w:p>
+      <w:r>
+        <w:t>Quy tắc đặt tên trong Css</w:t>
+      </w:r>
+    </w:p>
+    <w:p>
+      <w:r>
+        <w:t>BEM: block, element, modifier</w:t>
+      </w:r>
+    </w:p>
+    <w:p>
+      <w:r>
+        <w:tab/>
+      </w:r>
+      <w:r>
+        <w:t>.block {}</w:t>
+      </w:r>
+      <w:r>
+        <w:tab/>
+        <w:t xml:space="preserve">        </w:t>
+      </w:r>
+      <w:r>
+        <w:t xml:space="preserve">‘-’: 1 gạch ngang: </w:t>
+      </w:r>
+      <w:r>
+        <w:t>Thành phần cấp to nhất của component</w:t>
+      </w:r>
+      <w:r>
+        <w:t xml:space="preserve"> </w:t>
+      </w:r>
+    </w:p>
+    <w:p>
+      <w:r>
+        <w:tab/>
+      </w:r>
+      <w:r>
+        <w:t xml:space="preserve">.block__element       </w:t>
+      </w:r>
+      <w:r>
+        <w:t xml:space="preserve">‘__’: 2 gạch dưới: </w:t>
+      </w:r>
+      <w:r>
+        <w:t>Thành phần con bên trong block</w:t>
+      </w:r>
+    </w:p>
+    <w:p>
+      <w:r>
+        <w:tab/>
+      </w:r>
+      <w:r>
+        <w:t xml:space="preserve">.block—modifier        </w:t>
+      </w:r>
+      <w:r>
+        <w:t>‘--’: 2 gạch ngang: Đặt trước thuộc tính</w:t>
+      </w:r>
+      <w:r>
+        <w:t xml:space="preserve"> (Những thay đổi style khác so với ban đầu</w:t>
       </w:r>
       <w:bookmarkStart w:id="0" w:name="_GoBack"/>
-      <w:r>
-        <w:t>background-image: url('img/list_short_link.png');</w:t>
-      </w:r>
-    </w:p>
-    <w:p>
-      <w:r>
-        <w:tab/>
-      </w:r>
-      <w:r>
-        <w:tab/>
-      </w:r>
-      <w:r>
-        <w:tab/>
-        <w:t>background-size: 18px;</w:t>
-      </w:r>
-    </w:p>
-    <w:p>
-      <w:r>
-        <w:tab/>
-      </w:r>
-      <w:r>
-        <w:tab/>
-      </w:r>
-      <w:r>
-        <w:tab/>
-        <w:t>background-repeat: no-repeat;</w:t>
-      </w:r>
-    </w:p>
-    <w:p>
-      <w:r>
-        <w:tab/>
-      </w:r>
-      <w:r>
-        <w:tab/>
-      </w:r>
-      <w:r>
-        <w:tab/>
-        <w:t>background-position: 0px 8px;</w:t>
-      </w:r>
-    </w:p>
-    <w:p>
-      <w:r>
-        <w:tab/>
-      </w:r>
-      <w:r>
-        <w:tab/>
-      </w:r>
-      <w:r>
-        <w:tab/>
-        <w:t>padding-left: 23px;</w:t>
-      </w:r>
-    </w:p>
-    <w:bookmarkEnd w:id="0"/>
-    <w:p>
-      <w:r>
-        <w:t>}</w:t>
+      <w:bookmarkEnd w:id="0"/>
+      <w:r>
+        <w:t>)</w:t>
       </w:r>
     </w:p>
     <w:sectPr>
@@ -272,6 +315,126 @@
     </w:sectPr>
   </w:body>
 </w:document>
+</file>
+
+<file path=word/numbering.xml><?xml version="1.0" encoding="utf-8"?>
+<w:numbering xmlns:wpc="http://schemas.microsoft.com/office/word/2010/wordprocessingCanvas" xmlns:cx="http://schemas.microsoft.com/office/drawing/2014/chartex" xmlns:mc="http://schemas.openxmlformats.org/markup-compatibility/2006" xmlns:o="urn:schemas-microsoft-com:office:office" xmlns:r="http://schemas.openxmlformats.org/officeDocument/2006/relationships" xmlns:m="http://schemas.openxmlformats.org/officeDocument/2006/math" xmlns:v="urn:schemas-microsoft-com:vml" xmlns:wp14="http://schemas.microsoft.com/office/word/2010/wordprocessingDrawing" xmlns:wp="http://schemas.openxmlformats.org/drawingml/2006/wordprocessingDrawing" xmlns:w10="urn:schemas-microsoft-com:office:word" xmlns:w="http://schemas.openxmlformats.org/wordprocessingml/2006/main" xmlns:w14="http://schemas.microsoft.com/office/word/2010/wordml" xmlns:w15="http://schemas.microsoft.com/office/word/2012/wordml" xmlns:w16se="http://schemas.microsoft.com/office/word/2015/wordml/symex" xmlns:wpg="http://schemas.microsoft.com/office/word/2010/wordprocessingGroup" xmlns:wpi="http://schemas.microsoft.com/office/word/2010/wordprocessingInk" xmlns:wne="http://schemas.microsoft.com/office/word/2006/wordml" xmlns:wps="http://schemas.microsoft.com/office/word/2010/wordprocessingShape" mc:Ignorable="w14 w15 w16se wp14">
+  <w:abstractNum w:abstractNumId="0" w15:restartNumberingAfterBreak="0">
+    <w:nsid w:val="37142D8F"/>
+    <w:multiLevelType w:val="hybridMultilevel"/>
+    <w:tmpl w:val="CE926E20"/>
+    <w:lvl w:ilvl="0" w:tplc="F52C42FA">
+      <w:numFmt w:val="bullet"/>
+      <w:lvlText w:val="-"/>
+      <w:lvlJc w:val="left"/>
+      <w:pPr>
+        <w:ind w:left="1080" w:hanging="360"/>
+      </w:pPr>
+      <w:rPr>
+        <w:rFonts w:ascii="Calibri" w:eastAsiaTheme="minorEastAsia" w:hAnsi="Calibri" w:cs="Calibri" w:hint="default"/>
+      </w:rPr>
+    </w:lvl>
+    <w:lvl w:ilvl="1" w:tplc="04090003" w:tentative="1">
+      <w:start w:val="1"/>
+      <w:numFmt w:val="bullet"/>
+      <w:lvlText w:val="o"/>
+      <w:lvlJc w:val="left"/>
+      <w:pPr>
+        <w:ind w:left="1800" w:hanging="360"/>
+      </w:pPr>
+      <w:rPr>
+        <w:rFonts w:ascii="Courier New" w:hAnsi="Courier New" w:cs="Courier New" w:hint="default"/>
+      </w:rPr>
+    </w:lvl>
+    <w:lvl w:ilvl="2" w:tplc="04090005" w:tentative="1">
+      <w:start w:val="1"/>
+      <w:numFmt w:val="bullet"/>
+      <w:lvlText w:val=""/>
+      <w:lvlJc w:val="left"/>
+      <w:pPr>
+        <w:ind w:left="2520" w:hanging="360"/>
+      </w:pPr>
+      <w:rPr>
+        <w:rFonts w:ascii="Wingdings" w:hAnsi="Wingdings" w:hint="default"/>
+      </w:rPr>
+    </w:lvl>
+    <w:lvl w:ilvl="3" w:tplc="04090001" w:tentative="1">
+      <w:start w:val="1"/>
+      <w:numFmt w:val="bullet"/>
+      <w:lvlText w:val=""/>
+      <w:lvlJc w:val="left"/>
+      <w:pPr>
+        <w:ind w:left="3240" w:hanging="360"/>
+      </w:pPr>
+      <w:rPr>
+        <w:rFonts w:ascii="Symbol" w:hAnsi="Symbol" w:hint="default"/>
+      </w:rPr>
+    </w:lvl>
+    <w:lvl w:ilvl="4" w:tplc="04090003" w:tentative="1">
+      <w:start w:val="1"/>
+      <w:numFmt w:val="bullet"/>
+      <w:lvlText w:val="o"/>
+      <w:lvlJc w:val="left"/>
+      <w:pPr>
+        <w:ind w:left="3960" w:hanging="360"/>
+      </w:pPr>
+      <w:rPr>
+        <w:rFonts w:ascii="Courier New" w:hAnsi="Courier New" w:cs="Courier New" w:hint="default"/>
+      </w:rPr>
+    </w:lvl>
+    <w:lvl w:ilvl="5" w:tplc="04090005" w:tentative="1">
+      <w:start w:val="1"/>
+      <w:numFmt w:val="bullet"/>
+      <w:lvlText w:val=""/>
+      <w:lvlJc w:val="left"/>
+      <w:pPr>
+        <w:ind w:left="4680" w:hanging="360"/>
+      </w:pPr>
+      <w:rPr>
+        <w:rFonts w:ascii="Wingdings" w:hAnsi="Wingdings" w:hint="default"/>
+      </w:rPr>
+    </w:lvl>
+    <w:lvl w:ilvl="6" w:tplc="04090001" w:tentative="1">
+      <w:start w:val="1"/>
+      <w:numFmt w:val="bullet"/>
+      <w:lvlText w:val=""/>
+      <w:lvlJc w:val="left"/>
+      <w:pPr>
+        <w:ind w:left="5400" w:hanging="360"/>
+      </w:pPr>
+      <w:rPr>
+        <w:rFonts w:ascii="Symbol" w:hAnsi="Symbol" w:hint="default"/>
+      </w:rPr>
+    </w:lvl>
+    <w:lvl w:ilvl="7" w:tplc="04090003" w:tentative="1">
+      <w:start w:val="1"/>
+      <w:numFmt w:val="bullet"/>
+      <w:lvlText w:val="o"/>
+      <w:lvlJc w:val="left"/>
+      <w:pPr>
+        <w:ind w:left="6120" w:hanging="360"/>
+      </w:pPr>
+      <w:rPr>
+        <w:rFonts w:ascii="Courier New" w:hAnsi="Courier New" w:cs="Courier New" w:hint="default"/>
+      </w:rPr>
+    </w:lvl>
+    <w:lvl w:ilvl="8" w:tplc="04090005" w:tentative="1">
+      <w:start w:val="1"/>
+      <w:numFmt w:val="bullet"/>
+      <w:lvlText w:val=""/>
+      <w:lvlJc w:val="left"/>
+      <w:pPr>
+        <w:ind w:left="6840" w:hanging="360"/>
+      </w:pPr>
+      <w:rPr>
+        <w:rFonts w:ascii="Wingdings" w:hAnsi="Wingdings" w:hint="default"/>
+      </w:rPr>
+    </w:lvl>
+  </w:abstractNum>
+  <w:num w:numId="1">
+    <w:abstractNumId w:val="0"/>
+  </w:num>
+</w:numbering>
 </file>
 
 <file path=word/styles.xml><?xml version="1.0" encoding="utf-8"?>
@@ -714,6 +877,17 @@
     <w:semiHidden/>
     <w:rsid w:val="00501ED6"/>
   </w:style>
+  <w:style w:type="paragraph" w:styleId="ListParagraph">
+    <w:name w:val="List Paragraph"/>
+    <w:basedOn w:val="Normal"/>
+    <w:uiPriority w:val="34"/>
+    <w:qFormat/>
+    <w:rsid w:val="00182370"/>
+    <w:pPr>
+      <w:ind w:left="720"/>
+      <w:contextualSpacing/>
+    </w:pPr>
+  </w:style>
 </w:styles>
 </file>
 

</xml_diff>

<commit_message>
edit + update file news-list.html
</commit_message>
<xml_diff>
--- a/Thu_Huong/Thực tập.docx
+++ b/Thu_Huong/Thực tập.docx
@@ -239,72 +239,82 @@
       </w:r>
     </w:p>
     <w:p>
-      <w:r>
+      <w:pPr>
+        <w:rPr>
+          <w:color w:val="FF0000"/>
+        </w:rPr>
+      </w:pPr>
+      <w:r>
+        <w:rPr>
+          <w:color w:val="FF0000"/>
+        </w:rPr>
         <w:t>20/2/2020</w:t>
-      </w:r>
-    </w:p>
-    <w:p>
-      <w:r>
-        <w:t>Quy tắc đặt tên trong Css</w:t>
-      </w:r>
-    </w:p>
-    <w:p>
-      <w:r>
-        <w:t>BEM: block, element, modifier</w:t>
-      </w:r>
-    </w:p>
-    <w:p>
-      <w:r>
-        <w:tab/>
-      </w:r>
-      <w:r>
-        <w:t>.block {}</w:t>
-      </w:r>
-      <w:r>
-        <w:tab/>
-        <w:t xml:space="preserve">        </w:t>
-      </w:r>
-      <w:r>
-        <w:t xml:space="preserve">‘-’: 1 gạch ngang: </w:t>
-      </w:r>
-      <w:r>
-        <w:t>Thành phần cấp to nhất của component</w:t>
-      </w:r>
-      <w:r>
-        <w:t xml:space="preserve"> </w:t>
-      </w:r>
-    </w:p>
-    <w:p>
-      <w:r>
-        <w:tab/>
-      </w:r>
-      <w:r>
-        <w:t xml:space="preserve">.block__element       </w:t>
-      </w:r>
-      <w:r>
-        <w:t xml:space="preserve">‘__’: 2 gạch dưới: </w:t>
-      </w:r>
-      <w:r>
-        <w:t>Thành phần con bên trong block</w:t>
-      </w:r>
-    </w:p>
-    <w:p>
-      <w:r>
-        <w:tab/>
-      </w:r>
-      <w:r>
-        <w:t xml:space="preserve">.block—modifier        </w:t>
-      </w:r>
-      <w:r>
-        <w:t>‘--’: 2 gạch ngang: Đặt trước thuộc tính</w:t>
-      </w:r>
-      <w:r>
-        <w:t xml:space="preserve"> (Những thay đổi style khác so với ban đầu</w:t>
       </w:r>
       <w:bookmarkStart w:id="0" w:name="_GoBack"/>
       <w:bookmarkEnd w:id="0"/>
-      <w:r>
-        <w:t>)</w:t>
+    </w:p>
+    <w:p>
+      <w:r>
+        <w:t>Quy tắc đặt tên trong Css</w:t>
+      </w:r>
+    </w:p>
+    <w:p>
+      <w:r>
+        <w:t>BEM: block, element, modifier</w:t>
+      </w:r>
+    </w:p>
+    <w:p>
+      <w:r>
+        <w:tab/>
+      </w:r>
+      <w:r>
+        <w:t>.block {}</w:t>
+      </w:r>
+      <w:r>
+        <w:tab/>
+        <w:t xml:space="preserve">        </w:t>
+      </w:r>
+      <w:r>
+        <w:t xml:space="preserve">‘-’: 1 gạch ngang: </w:t>
+      </w:r>
+      <w:r>
+        <w:t>Thành phần cấp to nhất của component</w:t>
+      </w:r>
+      <w:r>
+        <w:t xml:space="preserve"> </w:t>
+      </w:r>
+    </w:p>
+    <w:p>
+      <w:r>
+        <w:tab/>
+      </w:r>
+      <w:r>
+        <w:t xml:space="preserve">.block__element       </w:t>
+      </w:r>
+      <w:r>
+        <w:t xml:space="preserve">‘__’: 2 gạch dưới: </w:t>
+      </w:r>
+      <w:r>
+        <w:t>Thành phần con bên trong block</w:t>
+      </w:r>
+    </w:p>
+    <w:p>
+      <w:r>
+        <w:tab/>
+      </w:r>
+      <w:r>
+        <w:t xml:space="preserve">.block—modifier        </w:t>
+      </w:r>
+      <w:r>
+        <w:t>‘--’: 2 gạch ngang: Đặt trước thuộc tính</w:t>
+      </w:r>
+      <w:r>
+        <w:t xml:space="preserve"> (Những thay đổi style khác so với ban đầu)</w:t>
+      </w:r>
+    </w:p>
+    <w:p>
+      <w:r>
+        <w:tab/>
       </w:r>
     </w:p>
     <w:sectPr>

</xml_diff>